<commit_message>
Prototype complete + screenshots added to doc
</commit_message>
<xml_diff>
--- a/CW1/Coursework 1.docx
+++ b/CW1/Coursework 1.docx
@@ -4791,127 +4791,59 @@
         </w:rPr>
         <w:t xml:space="preserve"> Photo</w:t>
       </w:r>
-    </w:p>
-    <w:p>
-      <w:pPr>
-        <w:rPr>
-          <w:rFonts w:ascii="Calibri" w:hAnsi="Calibri" w:cs="Calibri"/>
-          <w:u w:val="single"/>
-        </w:rPr>
-      </w:pPr>
-    </w:p>
-    <w:p>
-      <w:pPr>
-        <w:rPr>
-          <w:rFonts w:ascii="Calibri" w:hAnsi="Calibri" w:cs="Calibri"/>
-          <w:u w:val="single"/>
-        </w:rPr>
-      </w:pPr>
-    </w:p>
-    <w:p>
-      <w:pPr>
-        <w:rPr>
-          <w:rFonts w:ascii="Calibri" w:hAnsi="Calibri" w:cs="Calibri"/>
-          <w:u w:val="single"/>
-        </w:rPr>
-      </w:pPr>
-    </w:p>
-    <w:p>
-      <w:pPr>
-        <w:rPr>
-          <w:rFonts w:ascii="Calibri" w:hAnsi="Calibri" w:cs="Calibri"/>
-          <w:u w:val="single"/>
-        </w:rPr>
-      </w:pPr>
-    </w:p>
-    <w:p>
-      <w:pPr>
-        <w:rPr>
-          <w:rFonts w:ascii="Calibri" w:hAnsi="Calibri" w:cs="Calibri"/>
-          <w:u w:val="single"/>
-        </w:rPr>
-      </w:pPr>
-    </w:p>
-    <w:p>
-      <w:pPr>
-        <w:rPr>
-          <w:rFonts w:ascii="Calibri" w:hAnsi="Calibri" w:cs="Calibri"/>
-          <w:u w:val="single"/>
-        </w:rPr>
-      </w:pPr>
-    </w:p>
-    <w:p>
-      <w:pPr>
-        <w:rPr>
-          <w:rFonts w:ascii="Calibri" w:hAnsi="Calibri" w:cs="Calibri"/>
-          <w:u w:val="single"/>
-        </w:rPr>
-      </w:pPr>
-    </w:p>
-    <w:p>
-      <w:pPr>
-        <w:rPr>
-          <w:rFonts w:ascii="Calibri" w:hAnsi="Calibri" w:cs="Calibri"/>
-          <w:u w:val="single"/>
-        </w:rPr>
-      </w:pPr>
-    </w:p>
-    <w:p>
-      <w:pPr>
-        <w:rPr>
-          <w:rFonts w:ascii="Calibri" w:hAnsi="Calibri" w:cs="Calibri"/>
-          <w:u w:val="single"/>
-        </w:rPr>
-      </w:pPr>
-    </w:p>
-    <w:p>
-      <w:pPr>
-        <w:rPr>
-          <w:rFonts w:ascii="Calibri" w:hAnsi="Calibri" w:cs="Calibri"/>
-          <w:u w:val="single"/>
-        </w:rPr>
-      </w:pPr>
-    </w:p>
-    <w:p>
-      <w:pPr>
-        <w:rPr>
-          <w:rFonts w:ascii="Calibri" w:hAnsi="Calibri" w:cs="Calibri"/>
-          <w:u w:val="single"/>
-        </w:rPr>
-      </w:pPr>
-      <w:r>
-        <w:rPr>
-          <w:rFonts w:ascii="Calibri" w:hAnsi="Calibri" w:cs="Calibri"/>
-          <w:u w:val="single"/>
-        </w:rPr>
-        <w:t xml:space="preserve">Testing Environment </w:t>
-      </w:r>
-    </w:p>
-    <w:p>
-      <w:pPr>
-        <w:rPr>
-          <w:rFonts w:ascii="Calibri" w:hAnsi="Calibri" w:cs="Calibri"/>
-        </w:rPr>
-      </w:pPr>
-    </w:p>
-    <w:p>
-      <w:pPr>
-        <w:rPr>
-          <w:rFonts w:ascii="Calibri" w:hAnsi="Calibri" w:cs="Calibri"/>
-        </w:rPr>
-      </w:pPr>
-    </w:p>
-    <w:p>
-      <w:pPr>
-        <w:rPr>
-          <w:rFonts w:ascii="Calibri" w:hAnsi="Calibri" w:cs="Calibri"/>
-        </w:rPr>
-      </w:pPr>
-    </w:p>
-    <w:p>
-      <w:pPr>
-        <w:rPr>
-          <w:rFonts w:ascii="Calibri" w:hAnsi="Calibri" w:cs="Calibri"/>
+      <w:r>
+        <w:rPr>
+          <w:rFonts w:ascii="Calibri" w:hAnsi="Calibri" w:cs="Calibri"/>
+          <w:u w:val="single"/>
+        </w:rPr>
+        <w:t xml:space="preserve"> and testing environment</w:t>
+      </w:r>
+    </w:p>
+    <w:p>
+      <w:pPr>
+        <w:rPr>
+          <w:rFonts w:ascii="Calibri" w:hAnsi="Calibri" w:cs="Calibri"/>
+          <w:u w:val="single"/>
+        </w:rPr>
+      </w:pPr>
+    </w:p>
+    <w:p>
+      <w:pPr>
+        <w:rPr>
+          <w:rFonts w:ascii="Calibri" w:hAnsi="Calibri" w:cs="Calibri"/>
+          <w:u w:val="single"/>
+        </w:rPr>
+      </w:pPr>
+    </w:p>
+    <w:p>
+      <w:pPr>
+        <w:rPr>
+          <w:rFonts w:ascii="Calibri" w:hAnsi="Calibri" w:cs="Calibri"/>
+          <w:u w:val="single"/>
+        </w:rPr>
+      </w:pPr>
+    </w:p>
+    <w:p>
+      <w:pPr>
+        <w:rPr>
+          <w:rFonts w:ascii="Calibri" w:hAnsi="Calibri" w:cs="Calibri"/>
+          <w:u w:val="single"/>
+        </w:rPr>
+      </w:pPr>
+    </w:p>
+    <w:p>
+      <w:pPr>
+        <w:rPr>
+          <w:rFonts w:ascii="Calibri" w:hAnsi="Calibri" w:cs="Calibri"/>
+          <w:u w:val="single"/>
+        </w:rPr>
+      </w:pPr>
+    </w:p>
+    <w:p>
+      <w:pPr>
+        <w:rPr>
+          <w:rFonts w:ascii="Calibri" w:hAnsi="Calibri" w:cs="Calibri"/>
+          <w:u w:val="single"/>
         </w:rPr>
       </w:pPr>
     </w:p>
@@ -4955,6 +4887,7 @@
         <w:rPr>
           <w:rFonts w:ascii="Calibri" w:hAnsi="Calibri" w:cs="Calibri"/>
         </w:rPr>
+        <w:lastRenderedPageBreak/>
         <w:t xml:space="preserve">The formative usability evaluation </w:t>
       </w:r>
       <w:r>
@@ -5164,98 +5097,23 @@
       <w:pPr>
         <w:rPr>
           <w:rFonts w:ascii="Calibri" w:hAnsi="Calibri" w:cs="Calibri"/>
-          <w:b/>
-          <w:bCs/>
-        </w:rPr>
-      </w:pPr>
-    </w:p>
-    <w:p>
-      <w:pPr>
-        <w:rPr>
-          <w:rFonts w:ascii="Calibri" w:hAnsi="Calibri" w:cs="Calibri"/>
-          <w:b/>
-          <w:bCs/>
-        </w:rPr>
-      </w:pPr>
-    </w:p>
-    <w:p>
-      <w:pPr>
-        <w:rPr>
-          <w:rFonts w:ascii="Calibri" w:hAnsi="Calibri" w:cs="Calibri"/>
-          <w:b/>
-          <w:bCs/>
-        </w:rPr>
-      </w:pPr>
-    </w:p>
-    <w:p>
-      <w:pPr>
-        <w:rPr>
-          <w:rFonts w:ascii="Calibri" w:hAnsi="Calibri" w:cs="Calibri"/>
-          <w:b/>
-          <w:bCs/>
-        </w:rPr>
-      </w:pPr>
-    </w:p>
-    <w:p>
-      <w:pPr>
-        <w:rPr>
-          <w:rFonts w:ascii="Calibri" w:hAnsi="Calibri" w:cs="Calibri"/>
-          <w:b/>
-          <w:bCs/>
-        </w:rPr>
-      </w:pPr>
-    </w:p>
-    <w:p>
-      <w:pPr>
-        <w:rPr>
-          <w:rFonts w:ascii="Calibri" w:hAnsi="Calibri" w:cs="Calibri"/>
-          <w:b/>
-          <w:bCs/>
-        </w:rPr>
-      </w:pPr>
-    </w:p>
-    <w:p>
-      <w:pPr>
-        <w:rPr>
-          <w:rFonts w:ascii="Calibri" w:hAnsi="Calibri" w:cs="Calibri"/>
-          <w:b/>
-          <w:bCs/>
-        </w:rPr>
-      </w:pPr>
-    </w:p>
-    <w:p>
-      <w:pPr>
-        <w:rPr>
-          <w:rFonts w:ascii="Calibri" w:hAnsi="Calibri" w:cs="Calibri"/>
-          <w:b/>
-          <w:bCs/>
-        </w:rPr>
-      </w:pPr>
-    </w:p>
-    <w:p>
-      <w:pPr>
-        <w:rPr>
-          <w:rFonts w:ascii="Calibri" w:hAnsi="Calibri" w:cs="Calibri"/>
-          <w:b/>
-          <w:bCs/>
-        </w:rPr>
-      </w:pPr>
-    </w:p>
-    <w:p>
-      <w:pPr>
-        <w:rPr>
-          <w:rFonts w:ascii="Calibri" w:hAnsi="Calibri" w:cs="Calibri"/>
-          <w:b/>
-          <w:bCs/>
-        </w:rPr>
-      </w:pPr>
-      <w:r>
-        <w:rPr>
-          <w:rFonts w:ascii="Calibri" w:hAnsi="Calibri" w:cs="Calibri"/>
-          <w:b/>
-          <w:bCs/>
-        </w:rPr>
-        <w:lastRenderedPageBreak/>
+        </w:rPr>
+      </w:pPr>
+    </w:p>
+    <w:p>
+      <w:pPr>
+        <w:rPr>
+          <w:rFonts w:ascii="Calibri" w:hAnsi="Calibri" w:cs="Calibri"/>
+          <w:b/>
+          <w:bCs/>
+        </w:rPr>
+      </w:pPr>
+      <w:r>
+        <w:rPr>
+          <w:rFonts w:ascii="Calibri" w:hAnsi="Calibri" w:cs="Calibri"/>
+          <w:b/>
+          <w:bCs/>
+        </w:rPr>
         <w:t>Exercise 4</w:t>
       </w:r>
       <w:r>
@@ -5379,6 +5237,7 @@
           <w:noProof/>
           <w:lang w:val="en-US"/>
         </w:rPr>
+        <w:lastRenderedPageBreak/>
         <w:drawing>
           <wp:inline distT="0" distB="0" distL="0" distR="0" wp14:anchorId="4C145DE4" wp14:editId="274A29AB">
             <wp:extent cx="2918460" cy="3071784"/>
@@ -5451,33 +5310,16 @@
       <w:pPr>
         <w:rPr>
           <w:rFonts w:ascii="Calibri" w:hAnsi="Calibri" w:cs="Calibri"/>
-          <w:lang w:val="en-US"/>
-        </w:rPr>
-      </w:pPr>
-    </w:p>
-    <w:p>
-      <w:pPr>
-        <w:rPr>
-          <w:rFonts w:ascii="Calibri" w:hAnsi="Calibri" w:cs="Calibri"/>
-          <w:lang w:val="en-US"/>
-        </w:rPr>
-      </w:pPr>
-    </w:p>
-    <w:p>
-      <w:pPr>
-        <w:rPr>
-          <w:rFonts w:ascii="Calibri" w:hAnsi="Calibri" w:cs="Calibri"/>
-          <w:u w:val="single"/>
-          <w:lang w:val="en-US"/>
-        </w:rPr>
-      </w:pPr>
-      <w:r>
-        <w:rPr>
-          <w:rFonts w:ascii="Calibri" w:hAnsi="Calibri" w:cs="Calibri"/>
-          <w:u w:val="single"/>
-          <w:lang w:val="en-US"/>
-        </w:rPr>
-        <w:lastRenderedPageBreak/>
+          <w:u w:val="single"/>
+          <w:lang w:val="en-US"/>
+        </w:rPr>
+      </w:pPr>
+      <w:r>
+        <w:rPr>
+          <w:rFonts w:ascii="Calibri" w:hAnsi="Calibri" w:cs="Calibri"/>
+          <w:u w:val="single"/>
+          <w:lang w:val="en-US"/>
+        </w:rPr>
         <w:t xml:space="preserve">Admin Prototype Redesign </w:t>
       </w:r>
     </w:p>
@@ -5589,6 +5431,7 @@
           <w:u w:val="single"/>
           <w:lang w:val="en-US"/>
         </w:rPr>
+        <w:lastRenderedPageBreak/>
         <w:drawing>
           <wp:inline distT="0" distB="0" distL="0" distR="0" wp14:anchorId="050B41FC" wp14:editId="5FFAF5FA">
             <wp:extent cx="1633988" cy="3467100"/>
@@ -5656,10 +5499,10 @@
       <w:r>
         <w:rPr>
           <w:rFonts w:ascii="Calibri" w:hAnsi="Calibri" w:cs="Calibri"/>
-          <w:u w:val="single"/>
-          <w:lang w:val="en-US"/>
-        </w:rPr>
-        <w:lastRenderedPageBreak/>
+          <w:noProof/>
+          <w:u w:val="single"/>
+          <w:lang w:val="en-US"/>
+        </w:rPr>
         <w:drawing>
           <wp:inline distT="0" distB="0" distL="0" distR="0" wp14:anchorId="41C8B101" wp14:editId="2056D4BE">
             <wp:extent cx="4556483" cy="3223260"/>
@@ -5723,16 +5566,25 @@
       <w:pPr>
         <w:rPr>
           <w:rFonts w:ascii="Calibri" w:hAnsi="Calibri" w:cs="Calibri"/>
-          <w:u w:val="single"/>
-          <w:lang w:val="en-US"/>
-        </w:rPr>
-      </w:pPr>
-      <w:r>
-        <w:rPr>
-          <w:rFonts w:ascii="Calibri" w:hAnsi="Calibri" w:cs="Calibri"/>
-          <w:u w:val="single"/>
-          <w:lang w:val="en-US"/>
-        </w:rPr>
+          <w:lang w:val="en-US"/>
+        </w:rPr>
+      </w:pPr>
+    </w:p>
+    <w:p>
+      <w:pPr>
+        <w:rPr>
+          <w:rFonts w:ascii="Calibri" w:hAnsi="Calibri" w:cs="Calibri"/>
+          <w:u w:val="single"/>
+          <w:lang w:val="en-US"/>
+        </w:rPr>
+      </w:pPr>
+      <w:r>
+        <w:rPr>
+          <w:rFonts w:ascii="Calibri" w:hAnsi="Calibri" w:cs="Calibri"/>
+          <w:u w:val="single"/>
+          <w:lang w:val="en-US"/>
+        </w:rPr>
+        <w:lastRenderedPageBreak/>
         <w:t>Employee Prototype Redesign</w:t>
       </w:r>
     </w:p>
@@ -5822,14 +5674,7 @@
         <w:rPr>
           <w:rFonts w:ascii="Calibri" w:hAnsi="Calibri" w:cs="Calibri"/>
         </w:rPr>
-        <w:t xml:space="preserve">will ensure that </w:t>
-      </w:r>
-      <w:r>
-        <w:rPr>
-          <w:rFonts w:ascii="Calibri" w:hAnsi="Calibri" w:cs="Calibri"/>
-        </w:rPr>
-        <w:lastRenderedPageBreak/>
-        <w:t>information is spread out and easily navigable when scrolling, allowing for a more organized view of all details.</w:t>
+        <w:t>will ensure that information is spread out and easily navigable when scrolling, allowing for a more organized view of all details.</w:t>
       </w:r>
     </w:p>
     <w:p>
@@ -5901,6 +5746,7 @@
         <w:rPr>
           <w:rFonts w:ascii="Calibri" w:hAnsi="Calibri" w:cs="Calibri"/>
         </w:rPr>
+        <w:lastRenderedPageBreak/>
         <w:t>The employee email address has been added to the details section, which will help eliminate confusion around the "Create Account" and "Forgot Password" processes. This ensures users can retrieve their account or reset passwords easily.</w:t>
       </w:r>
     </w:p>
@@ -5942,48 +5788,6 @@
       <w:pPr>
         <w:rPr>
           <w:rFonts w:ascii="Calibri" w:hAnsi="Calibri" w:cs="Calibri"/>
-        </w:rPr>
-      </w:pPr>
-    </w:p>
-    <w:p>
-      <w:pPr>
-        <w:rPr>
-          <w:rFonts w:ascii="Calibri" w:hAnsi="Calibri" w:cs="Calibri"/>
-        </w:rPr>
-      </w:pPr>
-    </w:p>
-    <w:p>
-      <w:pPr>
-        <w:rPr>
-          <w:rFonts w:ascii="Calibri" w:hAnsi="Calibri" w:cs="Calibri"/>
-        </w:rPr>
-      </w:pPr>
-    </w:p>
-    <w:p>
-      <w:pPr>
-        <w:rPr>
-          <w:rFonts w:ascii="Calibri" w:hAnsi="Calibri" w:cs="Calibri"/>
-        </w:rPr>
-      </w:pPr>
-    </w:p>
-    <w:p>
-      <w:pPr>
-        <w:rPr>
-          <w:rFonts w:ascii="Calibri" w:hAnsi="Calibri" w:cs="Calibri"/>
-        </w:rPr>
-      </w:pPr>
-    </w:p>
-    <w:p>
-      <w:pPr>
-        <w:rPr>
-          <w:rFonts w:ascii="Calibri" w:hAnsi="Calibri" w:cs="Calibri"/>
-        </w:rPr>
-      </w:pPr>
-    </w:p>
-    <w:p>
-      <w:pPr>
-        <w:rPr>
-          <w:rFonts w:ascii="Calibri" w:hAnsi="Calibri" w:cs="Calibri"/>
           <w:u w:val="single"/>
         </w:rPr>
       </w:pPr>
@@ -5993,7 +5797,6 @@
           <w:noProof/>
           <w:u w:val="single"/>
         </w:rPr>
-        <w:lastRenderedPageBreak/>
         <w:drawing>
           <wp:anchor distT="0" distB="0" distL="114300" distR="114300" simplePos="0" relativeHeight="251667456" behindDoc="0" locked="0" layoutInCell="1" allowOverlap="1" wp14:anchorId="283107B9" wp14:editId="3055251B">
             <wp:simplePos x="0" y="0"/>
@@ -6069,82 +5872,13 @@
       <w:pPr>
         <w:rPr>
           <w:rFonts w:ascii="Calibri" w:hAnsi="Calibri" w:cs="Calibri"/>
-        </w:rPr>
-      </w:pPr>
-    </w:p>
-    <w:p>
-      <w:pPr>
-        <w:rPr>
-          <w:rFonts w:ascii="Calibri" w:hAnsi="Calibri" w:cs="Calibri"/>
-        </w:rPr>
-      </w:pPr>
-    </w:p>
-    <w:p>
-      <w:pPr>
-        <w:rPr>
-          <w:rFonts w:ascii="Calibri" w:hAnsi="Calibri" w:cs="Calibri"/>
-        </w:rPr>
-      </w:pPr>
-    </w:p>
-    <w:p>
-      <w:pPr>
-        <w:rPr>
-          <w:rFonts w:ascii="Calibri" w:hAnsi="Calibri" w:cs="Calibri"/>
-        </w:rPr>
-      </w:pPr>
-    </w:p>
-    <w:p>
-      <w:pPr>
-        <w:rPr>
-          <w:rFonts w:ascii="Calibri" w:hAnsi="Calibri" w:cs="Calibri"/>
-        </w:rPr>
-      </w:pPr>
-    </w:p>
-    <w:p>
-      <w:pPr>
-        <w:rPr>
-          <w:rFonts w:ascii="Calibri" w:hAnsi="Calibri" w:cs="Calibri"/>
-        </w:rPr>
-      </w:pPr>
-    </w:p>
-    <w:p>
-      <w:pPr>
-        <w:rPr>
-          <w:rFonts w:ascii="Calibri" w:hAnsi="Calibri" w:cs="Calibri"/>
-        </w:rPr>
-      </w:pPr>
-    </w:p>
-    <w:p>
-      <w:pPr>
-        <w:rPr>
-          <w:rFonts w:ascii="Calibri" w:hAnsi="Calibri" w:cs="Calibri"/>
-        </w:rPr>
-      </w:pPr>
-    </w:p>
-    <w:p>
-      <w:pPr>
-        <w:rPr>
-          <w:rFonts w:ascii="Calibri" w:hAnsi="Calibri" w:cs="Calibri"/>
-        </w:rPr>
-      </w:pPr>
-    </w:p>
-    <w:p>
-      <w:pPr>
-        <w:rPr>
-          <w:rFonts w:ascii="Calibri" w:hAnsi="Calibri" w:cs="Calibri"/>
-        </w:rPr>
-      </w:pPr>
-    </w:p>
-    <w:p>
-      <w:pPr>
-        <w:rPr>
-          <w:rFonts w:ascii="Calibri" w:hAnsi="Calibri" w:cs="Calibri"/>
-          <w:u w:val="single"/>
-        </w:rPr>
-      </w:pPr>
-      <w:r>
-        <w:rPr>
-          <w:rFonts w:ascii="Calibri" w:hAnsi="Calibri" w:cs="Calibri"/>
+          <w:u w:val="single"/>
+        </w:rPr>
+      </w:pPr>
+      <w:r>
+        <w:rPr>
+          <w:rFonts w:ascii="Calibri" w:hAnsi="Calibri" w:cs="Calibri"/>
+          <w:noProof/>
           <w:u w:val="single"/>
         </w:rPr>
         <w:lastRenderedPageBreak/>
@@ -6267,89 +6001,10 @@
           <w:u w:val="single"/>
         </w:rPr>
       </w:pPr>
-    </w:p>
-    <w:p>
-      <w:pPr>
-        <w:rPr>
-          <w:rFonts w:ascii="Calibri" w:hAnsi="Calibri" w:cs="Calibri"/>
-          <w:u w:val="single"/>
-        </w:rPr>
-      </w:pPr>
-    </w:p>
-    <w:p>
-      <w:pPr>
-        <w:rPr>
-          <w:rFonts w:ascii="Calibri" w:hAnsi="Calibri" w:cs="Calibri"/>
-          <w:u w:val="single"/>
-        </w:rPr>
-      </w:pPr>
-    </w:p>
-    <w:p>
-      <w:pPr>
-        <w:rPr>
-          <w:rFonts w:ascii="Calibri" w:hAnsi="Calibri" w:cs="Calibri"/>
-          <w:u w:val="single"/>
-        </w:rPr>
-      </w:pPr>
-    </w:p>
-    <w:p>
-      <w:pPr>
-        <w:rPr>
-          <w:rFonts w:ascii="Calibri" w:hAnsi="Calibri" w:cs="Calibri"/>
-          <w:u w:val="single"/>
-        </w:rPr>
-      </w:pPr>
-    </w:p>
-    <w:p>
-      <w:pPr>
-        <w:rPr>
-          <w:rFonts w:ascii="Calibri" w:hAnsi="Calibri" w:cs="Calibri"/>
-          <w:u w:val="single"/>
-        </w:rPr>
-      </w:pPr>
-    </w:p>
-    <w:p>
-      <w:pPr>
-        <w:rPr>
-          <w:rFonts w:ascii="Calibri" w:hAnsi="Calibri" w:cs="Calibri"/>
-          <w:u w:val="single"/>
-        </w:rPr>
-      </w:pPr>
-    </w:p>
-    <w:p>
-      <w:pPr>
-        <w:rPr>
-          <w:rFonts w:ascii="Calibri" w:hAnsi="Calibri" w:cs="Calibri"/>
-          <w:u w:val="single"/>
-        </w:rPr>
-      </w:pPr>
-    </w:p>
-    <w:p>
-      <w:pPr>
-        <w:rPr>
-          <w:rFonts w:ascii="Calibri" w:hAnsi="Calibri" w:cs="Calibri"/>
-          <w:u w:val="single"/>
-        </w:rPr>
-      </w:pPr>
-    </w:p>
-    <w:p>
-      <w:pPr>
-        <w:rPr>
-          <w:rFonts w:ascii="Calibri" w:hAnsi="Calibri" w:cs="Calibri"/>
-          <w:u w:val="single"/>
-        </w:rPr>
-      </w:pPr>
-    </w:p>
-    <w:p>
-      <w:pPr>
-        <w:rPr>
-          <w:rFonts w:ascii="Calibri" w:hAnsi="Calibri" w:cs="Calibri"/>
-          <w:u w:val="single"/>
-        </w:rPr>
-      </w:pPr>
-      <w:r>
-        <w:rPr>
-          <w:rFonts w:ascii="Calibri" w:hAnsi="Calibri" w:cs="Calibri"/>
+      <w:r>
+        <w:rPr>
+          <w:rFonts w:ascii="Calibri" w:hAnsi="Calibri" w:cs="Calibri"/>
+          <w:noProof/>
           <w:u w:val="single"/>
         </w:rPr>
         <w:lastRenderedPageBreak/>
@@ -6515,27 +6170,21 @@
       <w:pPr>
         <w:rPr>
           <w:rFonts w:ascii="Calibri" w:hAnsi="Calibri" w:cs="Calibri"/>
-          <w:u w:val="single"/>
-        </w:rPr>
-      </w:pPr>
-    </w:p>
-    <w:p>
-      <w:pPr>
-        <w:rPr>
-          <w:rFonts w:ascii="Calibri" w:hAnsi="Calibri" w:cs="Calibri"/>
-          <w:u w:val="single"/>
-        </w:rPr>
-      </w:pPr>
-    </w:p>
-    <w:p>
-      <w:pPr>
-        <w:rPr>
-          <w:rFonts w:ascii="Calibri" w:hAnsi="Calibri" w:cs="Calibri"/>
           <w:b/>
           <w:bCs/>
           <w:lang w:val="fr-FR"/>
         </w:rPr>
       </w:pPr>
+    </w:p>
+    <w:p>
+      <w:pPr>
+        <w:rPr>
+          <w:rFonts w:ascii="Calibri" w:hAnsi="Calibri" w:cs="Calibri"/>
+          <w:b/>
+          <w:bCs/>
+          <w:lang w:val="fr-FR"/>
+        </w:rPr>
+      </w:pPr>
       <w:proofErr w:type="spellStart"/>
       <w:r>
         <w:rPr>
@@ -6544,6 +6193,7 @@
           <w:bCs/>
           <w:lang w:val="fr-FR"/>
         </w:rPr>
+        <w:lastRenderedPageBreak/>
         <w:t>Exercise</w:t>
       </w:r>
       <w:proofErr w:type="spellEnd"/>
@@ -6554,7 +6204,7 @@
           <w:bCs/>
           <w:lang w:val="fr-FR"/>
         </w:rPr>
-        <w:t xml:space="preserve"> 5: </w:t>
+        <w:t xml:space="preserve"> 5</w:t>
       </w:r>
       <w:r>
         <w:rPr>
@@ -6563,28 +6213,766 @@
           <w:bCs/>
           <w:lang w:val="fr-FR"/>
         </w:rPr>
+        <w:t xml:space="preserve"> + 6</w:t>
+      </w:r>
+      <w:r>
+        <w:rPr>
+          <w:rFonts w:ascii="Calibri" w:hAnsi="Calibri" w:cs="Calibri"/>
+          <w:b/>
+          <w:bCs/>
+          <w:lang w:val="fr-FR"/>
+        </w:rPr>
+        <w:t xml:space="preserve">: </w:t>
+      </w:r>
+    </w:p>
+    <w:p>
+      <w:pPr>
+        <w:rPr>
+          <w:rFonts w:ascii="Calibri" w:hAnsi="Calibri" w:cs="Calibri"/>
+          <w:u w:val="single"/>
+          <w:lang w:val="fr-FR"/>
+        </w:rPr>
+      </w:pPr>
+      <w:r>
+        <w:rPr>
+          <w:rFonts w:ascii="Calibri" w:hAnsi="Calibri" w:cs="Calibri"/>
+          <w:u w:val="single"/>
+          <w:lang w:val="fr-FR"/>
+        </w:rPr>
+        <w:t xml:space="preserve">High fidelity Prototype </w:t>
+      </w:r>
+      <w:proofErr w:type="spellStart"/>
+      <w:r>
+        <w:rPr>
+          <w:rFonts w:ascii="Calibri" w:hAnsi="Calibri" w:cs="Calibri"/>
+          <w:u w:val="single"/>
+          <w:lang w:val="fr-FR"/>
+        </w:rPr>
+        <w:t>Screenshots</w:t>
+      </w:r>
+      <w:proofErr w:type="spellEnd"/>
+      <w:r>
+        <w:rPr>
+          <w:rFonts w:ascii="Calibri" w:hAnsi="Calibri" w:cs="Calibri"/>
+          <w:u w:val="single"/>
+          <w:lang w:val="fr-FR"/>
+        </w:rPr>
+        <w:t xml:space="preserve"> </w:t>
+      </w:r>
+    </w:p>
+    <w:p>
+      <w:pPr>
+        <w:rPr>
+          <w:rFonts w:ascii="Calibri" w:hAnsi="Calibri" w:cs="Calibri"/>
+          <w:b/>
+          <w:bCs/>
+          <w:lang w:val="fr-FR"/>
+        </w:rPr>
+      </w:pPr>
+      <w:r>
+        <w:rPr>
+          <w:rFonts w:ascii="Calibri" w:hAnsi="Calibri" w:cs="Calibri"/>
+          <w:b/>
+          <w:bCs/>
+          <w:lang w:val="fr-FR"/>
+        </w:rPr>
         <w:br/>
       </w:r>
+      <w:r>
+        <w:rPr>
+          <w:rFonts w:ascii="Calibri" w:hAnsi="Calibri" w:cs="Calibri"/>
+          <w:b/>
+          <w:bCs/>
+          <w:lang w:val="fr-FR"/>
+        </w:rPr>
+        <w:drawing>
+          <wp:inline distT="0" distB="0" distL="0" distR="0" wp14:anchorId="64624B0C" wp14:editId="14EDC733">
+            <wp:extent cx="1627965" cy="3558540"/>
+            <wp:effectExtent l="0" t="0" r="0" b="3810"/>
+            <wp:docPr id="2035101450" name="Picture 1" descr="A screen shot of a login screen&#10;&#10;Description automatically generated"/>
+            <wp:cNvGraphicFramePr>
+              <a:graphicFrameLocks xmlns:a="http://schemas.openxmlformats.org/drawingml/2006/main" noChangeAspect="1"/>
+            </wp:cNvGraphicFramePr>
+            <a:graphic xmlns:a="http://schemas.openxmlformats.org/drawingml/2006/main">
+              <a:graphicData uri="http://schemas.openxmlformats.org/drawingml/2006/picture">
+                <pic:pic xmlns:pic="http://schemas.openxmlformats.org/drawingml/2006/picture">
+                  <pic:nvPicPr>
+                    <pic:cNvPr id="2035101450" name="Picture 1" descr="A screen shot of a login screen&#10;&#10;Description automatically generated"/>
+                    <pic:cNvPicPr/>
+                  </pic:nvPicPr>
+                  <pic:blipFill>
+                    <a:blip r:embed="rId39"/>
+                    <a:stretch>
+                      <a:fillRect/>
+                    </a:stretch>
+                  </pic:blipFill>
+                  <pic:spPr>
+                    <a:xfrm>
+                      <a:off x="0" y="0"/>
+                      <a:ext cx="1634746" cy="3573362"/>
+                    </a:xfrm>
+                    <a:prstGeom prst="rect">
+                      <a:avLst/>
+                    </a:prstGeom>
+                  </pic:spPr>
+                </pic:pic>
+              </a:graphicData>
+            </a:graphic>
+          </wp:inline>
+        </w:drawing>
+      </w:r>
+      <w:r>
+        <w:rPr>
+          <w:rFonts w:ascii="Calibri" w:hAnsi="Calibri" w:cs="Calibri"/>
+          <w:b/>
+          <w:bCs/>
+          <w:lang w:val="fr-FR"/>
+        </w:rPr>
+        <w:drawing>
+          <wp:inline distT="0" distB="0" distL="0" distR="0" wp14:anchorId="3958F63F" wp14:editId="2D265B34">
+            <wp:extent cx="1631814" cy="3550920"/>
+            <wp:effectExtent l="0" t="0" r="6985" b="0"/>
+            <wp:docPr id="1658357678" name="Picture 1" descr="A screenshot of a login form&#10;&#10;Description automatically generated"/>
+            <wp:cNvGraphicFramePr>
+              <a:graphicFrameLocks xmlns:a="http://schemas.openxmlformats.org/drawingml/2006/main" noChangeAspect="1"/>
+            </wp:cNvGraphicFramePr>
+            <a:graphic xmlns:a="http://schemas.openxmlformats.org/drawingml/2006/main">
+              <a:graphicData uri="http://schemas.openxmlformats.org/drawingml/2006/picture">
+                <pic:pic xmlns:pic="http://schemas.openxmlformats.org/drawingml/2006/picture">
+                  <pic:nvPicPr>
+                    <pic:cNvPr id="1658357678" name="Picture 1" descr="A screenshot of a login form&#10;&#10;Description automatically generated"/>
+                    <pic:cNvPicPr/>
+                  </pic:nvPicPr>
+                  <pic:blipFill>
+                    <a:blip r:embed="rId40"/>
+                    <a:stretch>
+                      <a:fillRect/>
+                    </a:stretch>
+                  </pic:blipFill>
+                  <pic:spPr>
+                    <a:xfrm>
+                      <a:off x="0" y="0"/>
+                      <a:ext cx="1651842" cy="3594502"/>
+                    </a:xfrm>
+                    <a:prstGeom prst="rect">
+                      <a:avLst/>
+                    </a:prstGeom>
+                  </pic:spPr>
+                </pic:pic>
+              </a:graphicData>
+            </a:graphic>
+          </wp:inline>
+        </w:drawing>
+      </w:r>
+      <w:r>
+        <w:rPr>
+          <w:rFonts w:ascii="Calibri" w:hAnsi="Calibri" w:cs="Calibri"/>
+          <w:b/>
+          <w:bCs/>
+          <w:lang w:val="fr-FR"/>
+        </w:rPr>
+        <w:drawing>
+          <wp:inline distT="0" distB="0" distL="0" distR="0" wp14:anchorId="4465F732" wp14:editId="08F662EB">
+            <wp:extent cx="1648367" cy="3550920"/>
+            <wp:effectExtent l="0" t="0" r="9525" b="0"/>
+            <wp:docPr id="2013096932" name="Picture 1" descr="A screenshot of a phone&#10;&#10;Description automatically generated"/>
+            <wp:cNvGraphicFramePr>
+              <a:graphicFrameLocks xmlns:a="http://schemas.openxmlformats.org/drawingml/2006/main" noChangeAspect="1"/>
+            </wp:cNvGraphicFramePr>
+            <a:graphic xmlns:a="http://schemas.openxmlformats.org/drawingml/2006/main">
+              <a:graphicData uri="http://schemas.openxmlformats.org/drawingml/2006/picture">
+                <pic:pic xmlns:pic="http://schemas.openxmlformats.org/drawingml/2006/picture">
+                  <pic:nvPicPr>
+                    <pic:cNvPr id="2013096932" name="Picture 1" descr="A screenshot of a phone&#10;&#10;Description automatically generated"/>
+                    <pic:cNvPicPr/>
+                  </pic:nvPicPr>
+                  <pic:blipFill>
+                    <a:blip r:embed="rId41"/>
+                    <a:stretch>
+                      <a:fillRect/>
+                    </a:stretch>
+                  </pic:blipFill>
+                  <pic:spPr>
+                    <a:xfrm>
+                      <a:off x="0" y="0"/>
+                      <a:ext cx="1658171" cy="3572040"/>
+                    </a:xfrm>
+                    <a:prstGeom prst="rect">
+                      <a:avLst/>
+                    </a:prstGeom>
+                  </pic:spPr>
+                </pic:pic>
+              </a:graphicData>
+            </a:graphic>
+          </wp:inline>
+        </w:drawing>
+      </w:r>
+    </w:p>
+    <w:p>
+      <w:pPr>
+        <w:rPr>
+          <w:rFonts w:ascii="Calibri" w:hAnsi="Calibri" w:cs="Calibri"/>
+        </w:rPr>
+      </w:pPr>
+      <w:r>
+        <w:rPr>
+          <w:rFonts w:ascii="Calibri" w:hAnsi="Calibri" w:cs="Calibri"/>
+        </w:rPr>
+        <w:t>The login button can b</w:t>
+      </w:r>
+      <w:r>
+        <w:rPr>
+          <w:rFonts w:ascii="Calibri" w:hAnsi="Calibri" w:cs="Calibri"/>
+        </w:rPr>
+        <w:t xml:space="preserve">e clicked and takes the employee to the holiday status page. The create account text can be clicked which takes the employee to the create account page. The text is editable for email and password on both pages however the email and password is not currently necessary, to log in. The buttons only need to be clicked at this stage. The employee can scroll down on the status page which reveals the holiday history. When the request holiday button is clicked, it takes the employee to the request holiday page.  </w:t>
+      </w:r>
+    </w:p>
+    <w:p>
+      <w:pPr>
+        <w:rPr>
+          <w:rFonts w:ascii="Calibri" w:hAnsi="Calibri" w:cs="Calibri"/>
+          <w:b/>
+          <w:bCs/>
+          <w:lang w:val="fr-FR"/>
+        </w:rPr>
+      </w:pPr>
+      <w:r>
+        <w:rPr>
+          <w:rFonts w:ascii="Calibri" w:hAnsi="Calibri" w:cs="Calibri"/>
+          <w:b/>
+          <w:bCs/>
+          <w:lang w:val="fr-FR"/>
+        </w:rPr>
+        <w:lastRenderedPageBreak/>
+        <w:drawing>
+          <wp:inline distT="0" distB="0" distL="0" distR="0" wp14:anchorId="5579E7C2" wp14:editId="0AD54A6C">
+            <wp:extent cx="1479610" cy="3215640"/>
+            <wp:effectExtent l="0" t="0" r="6350" b="3810"/>
+            <wp:docPr id="318156447" name="Picture 1" descr="A screenshot of a phone&#10;&#10;Description automatically generated"/>
+            <wp:cNvGraphicFramePr>
+              <a:graphicFrameLocks xmlns:a="http://schemas.openxmlformats.org/drawingml/2006/main" noChangeAspect="1"/>
+            </wp:cNvGraphicFramePr>
+            <a:graphic xmlns:a="http://schemas.openxmlformats.org/drawingml/2006/main">
+              <a:graphicData uri="http://schemas.openxmlformats.org/drawingml/2006/picture">
+                <pic:pic xmlns:pic="http://schemas.openxmlformats.org/drawingml/2006/picture">
+                  <pic:nvPicPr>
+                    <pic:cNvPr id="318156447" name="Picture 1" descr="A screenshot of a phone&#10;&#10;Description automatically generated"/>
+                    <pic:cNvPicPr/>
+                  </pic:nvPicPr>
+                  <pic:blipFill>
+                    <a:blip r:embed="rId42"/>
+                    <a:stretch>
+                      <a:fillRect/>
+                    </a:stretch>
+                  </pic:blipFill>
+                  <pic:spPr>
+                    <a:xfrm>
+                      <a:off x="0" y="0"/>
+                      <a:ext cx="1481355" cy="3219433"/>
+                    </a:xfrm>
+                    <a:prstGeom prst="rect">
+                      <a:avLst/>
+                    </a:prstGeom>
+                  </pic:spPr>
+                </pic:pic>
+              </a:graphicData>
+            </a:graphic>
+          </wp:inline>
+        </w:drawing>
+      </w:r>
+      <w:r>
+        <w:rPr>
+          <w:rFonts w:ascii="Calibri" w:hAnsi="Calibri" w:cs="Calibri"/>
+          <w:b/>
+          <w:bCs/>
+          <w:lang w:val="fr-FR"/>
+        </w:rPr>
+        <w:drawing>
+          <wp:inline distT="0" distB="0" distL="0" distR="0" wp14:anchorId="50075D28" wp14:editId="62595529">
+            <wp:extent cx="1495536" cy="3230880"/>
+            <wp:effectExtent l="0" t="0" r="9525" b="7620"/>
+            <wp:docPr id="177497186" name="Picture 1" descr="A screenshot of a phone&#10;&#10;Description automatically generated"/>
+            <wp:cNvGraphicFramePr>
+              <a:graphicFrameLocks xmlns:a="http://schemas.openxmlformats.org/drawingml/2006/main" noChangeAspect="1"/>
+            </wp:cNvGraphicFramePr>
+            <a:graphic xmlns:a="http://schemas.openxmlformats.org/drawingml/2006/main">
+              <a:graphicData uri="http://schemas.openxmlformats.org/drawingml/2006/picture">
+                <pic:pic xmlns:pic="http://schemas.openxmlformats.org/drawingml/2006/picture">
+                  <pic:nvPicPr>
+                    <pic:cNvPr id="177497186" name="Picture 1" descr="A screenshot of a phone&#10;&#10;Description automatically generated"/>
+                    <pic:cNvPicPr/>
+                  </pic:nvPicPr>
+                  <pic:blipFill>
+                    <a:blip r:embed="rId43"/>
+                    <a:stretch>
+                      <a:fillRect/>
+                    </a:stretch>
+                  </pic:blipFill>
+                  <pic:spPr>
+                    <a:xfrm>
+                      <a:off x="0" y="0"/>
+                      <a:ext cx="1499838" cy="3240175"/>
+                    </a:xfrm>
+                    <a:prstGeom prst="rect">
+                      <a:avLst/>
+                    </a:prstGeom>
+                  </pic:spPr>
+                </pic:pic>
+              </a:graphicData>
+            </a:graphic>
+          </wp:inline>
+        </w:drawing>
+      </w:r>
+      <w:r>
+        <w:rPr>
+          <w:rFonts w:ascii="Calibri" w:hAnsi="Calibri" w:cs="Calibri"/>
+          <w:b/>
+          <w:bCs/>
+          <w:lang w:val="fr-FR"/>
+        </w:rPr>
+        <w:drawing>
+          <wp:inline distT="0" distB="0" distL="0" distR="0" wp14:anchorId="5ACDB9B6" wp14:editId="6EAA3F62">
+            <wp:extent cx="1458770" cy="3192780"/>
+            <wp:effectExtent l="0" t="0" r="8255" b="7620"/>
+            <wp:docPr id="581201114" name="Picture 1" descr="A screenshot of a phone&#10;&#10;Description automatically generated"/>
+            <wp:cNvGraphicFramePr>
+              <a:graphicFrameLocks xmlns:a="http://schemas.openxmlformats.org/drawingml/2006/main" noChangeAspect="1"/>
+            </wp:cNvGraphicFramePr>
+            <a:graphic xmlns:a="http://schemas.openxmlformats.org/drawingml/2006/main">
+              <a:graphicData uri="http://schemas.openxmlformats.org/drawingml/2006/picture">
+                <pic:pic xmlns:pic="http://schemas.openxmlformats.org/drawingml/2006/picture">
+                  <pic:nvPicPr>
+                    <pic:cNvPr id="581201114" name="Picture 1" descr="A screenshot of a phone&#10;&#10;Description automatically generated"/>
+                    <pic:cNvPicPr/>
+                  </pic:nvPicPr>
+                  <pic:blipFill>
+                    <a:blip r:embed="rId44"/>
+                    <a:stretch>
+                      <a:fillRect/>
+                    </a:stretch>
+                  </pic:blipFill>
+                  <pic:spPr>
+                    <a:xfrm>
+                      <a:off x="0" y="0"/>
+                      <a:ext cx="1461316" cy="3198353"/>
+                    </a:xfrm>
+                    <a:prstGeom prst="rect">
+                      <a:avLst/>
+                    </a:prstGeom>
+                  </pic:spPr>
+                </pic:pic>
+              </a:graphicData>
+            </a:graphic>
+          </wp:inline>
+        </w:drawing>
+      </w:r>
+    </w:p>
+    <w:p>
+      <w:pPr>
+        <w:rPr>
+          <w:rFonts w:ascii="Calibri" w:hAnsi="Calibri" w:cs="Calibri"/>
+        </w:rPr>
+      </w:pPr>
+      <w:r>
+        <w:rPr>
+          <w:rFonts w:ascii="Calibri" w:hAnsi="Calibri" w:cs="Calibri"/>
+        </w:rPr>
+        <w:t>The confirm and back b</w:t>
+      </w:r>
+      <w:r>
+        <w:rPr>
+          <w:rFonts w:ascii="Calibri" w:hAnsi="Calibri" w:cs="Calibri"/>
+        </w:rPr>
+        <w:t xml:space="preserve">uttons </w:t>
+      </w:r>
+      <w:r>
+        <w:rPr>
+          <w:rFonts w:ascii="Calibri" w:hAnsi="Calibri" w:cs="Calibri"/>
+        </w:rPr>
+        <w:t>take the user back to the status page. The date fields can be edited but do not do anything at this stage. The employee can click the view details button to navigate to the personal details page. The page can be scrolled to reveal other information underneath. I have added a password to the details page as it was something that I missed when creating the designs. I also moved the button to the top of the page as it was easier to access. When the edit details button is clicked, some of the fields change from view to edit mode and can be edited by the employee. Some fields stay locked to ensure that specific data cannot be modified. The fields that can be edited do not save and have any use currently, but have been added so later functionality can be implemented.</w:t>
+      </w:r>
+    </w:p>
+    <w:p>
+      <w:pPr>
+        <w:rPr>
+          <w:rFonts w:ascii="Calibri" w:hAnsi="Calibri" w:cs="Calibri"/>
+          <w:b/>
+          <w:bCs/>
+          <w:lang w:val="fr-FR"/>
+        </w:rPr>
+      </w:pPr>
+      <w:r>
+        <w:rPr>
+          <w:rFonts w:ascii="Calibri" w:hAnsi="Calibri" w:cs="Calibri"/>
+          <w:b/>
+          <w:bCs/>
+          <w:lang w:val="fr-FR"/>
+        </w:rPr>
+        <w:drawing>
+          <wp:inline distT="0" distB="0" distL="0" distR="0" wp14:anchorId="1383303C" wp14:editId="51D4874D">
+            <wp:extent cx="1334945" cy="2933700"/>
+            <wp:effectExtent l="0" t="0" r="0" b="0"/>
+            <wp:docPr id="831021597" name="Picture 1" descr="A screenshot of a login form&#10;&#10;Description automatically generated"/>
+            <wp:cNvGraphicFramePr>
+              <a:graphicFrameLocks xmlns:a="http://schemas.openxmlformats.org/drawingml/2006/main" noChangeAspect="1"/>
+            </wp:cNvGraphicFramePr>
+            <a:graphic xmlns:a="http://schemas.openxmlformats.org/drawingml/2006/main">
+              <a:graphicData uri="http://schemas.openxmlformats.org/drawingml/2006/picture">
+                <pic:pic xmlns:pic="http://schemas.openxmlformats.org/drawingml/2006/picture">
+                  <pic:nvPicPr>
+                    <pic:cNvPr id="831021597" name="Picture 1" descr="A screenshot of a login form&#10;&#10;Description automatically generated"/>
+                    <pic:cNvPicPr/>
+                  </pic:nvPicPr>
+                  <pic:blipFill>
+                    <a:blip r:embed="rId45"/>
+                    <a:stretch>
+                      <a:fillRect/>
+                    </a:stretch>
+                  </pic:blipFill>
+                  <pic:spPr>
+                    <a:xfrm>
+                      <a:off x="0" y="0"/>
+                      <a:ext cx="1345596" cy="2957108"/>
+                    </a:xfrm>
+                    <a:prstGeom prst="rect">
+                      <a:avLst/>
+                    </a:prstGeom>
+                  </pic:spPr>
+                </pic:pic>
+              </a:graphicData>
+            </a:graphic>
+          </wp:inline>
+        </w:drawing>
+      </w:r>
+      <w:r>
+        <w:rPr>
+          <w:rFonts w:ascii="Calibri" w:hAnsi="Calibri" w:cs="Calibri"/>
+          <w:b/>
+          <w:bCs/>
+          <w:lang w:val="fr-FR"/>
+        </w:rPr>
+        <w:drawing>
+          <wp:inline distT="0" distB="0" distL="0" distR="0" wp14:anchorId="2B041258" wp14:editId="3F5C8BB9">
+            <wp:extent cx="1311562" cy="2941320"/>
+            <wp:effectExtent l="0" t="0" r="3175" b="0"/>
+            <wp:docPr id="1721607105" name="Picture 1" descr="A screenshot of a phone&#10;&#10;Description automatically generated"/>
+            <wp:cNvGraphicFramePr>
+              <a:graphicFrameLocks xmlns:a="http://schemas.openxmlformats.org/drawingml/2006/main" noChangeAspect="1"/>
+            </wp:cNvGraphicFramePr>
+            <a:graphic xmlns:a="http://schemas.openxmlformats.org/drawingml/2006/main">
+              <a:graphicData uri="http://schemas.openxmlformats.org/drawingml/2006/picture">
+                <pic:pic xmlns:pic="http://schemas.openxmlformats.org/drawingml/2006/picture">
+                  <pic:nvPicPr>
+                    <pic:cNvPr id="1721607105" name="Picture 1" descr="A screenshot of a phone&#10;&#10;Description automatically generated"/>
+                    <pic:cNvPicPr/>
+                  </pic:nvPicPr>
+                  <pic:blipFill>
+                    <a:blip r:embed="rId46"/>
+                    <a:stretch>
+                      <a:fillRect/>
+                    </a:stretch>
+                  </pic:blipFill>
+                  <pic:spPr>
+                    <a:xfrm>
+                      <a:off x="0" y="0"/>
+                      <a:ext cx="1325970" cy="2973632"/>
+                    </a:xfrm>
+                    <a:prstGeom prst="rect">
+                      <a:avLst/>
+                    </a:prstGeom>
+                  </pic:spPr>
+                </pic:pic>
+              </a:graphicData>
+            </a:graphic>
+          </wp:inline>
+        </w:drawing>
+      </w:r>
+      <w:r>
+        <w:rPr>
+          <w:rFonts w:ascii="Calibri" w:hAnsi="Calibri" w:cs="Calibri"/>
+          <w:b/>
+          <w:bCs/>
+          <w:lang w:val="fr-FR"/>
+        </w:rPr>
+        <w:drawing>
+          <wp:inline distT="0" distB="0" distL="0" distR="0" wp14:anchorId="620363A4" wp14:editId="02DA4780">
+            <wp:extent cx="1356838" cy="2926080"/>
+            <wp:effectExtent l="0" t="0" r="0" b="7620"/>
+            <wp:docPr id="226214594" name="Picture 1" descr="A white background with black text&#10;&#10;Description automatically generated"/>
+            <wp:cNvGraphicFramePr>
+              <a:graphicFrameLocks xmlns:a="http://schemas.openxmlformats.org/drawingml/2006/main" noChangeAspect="1"/>
+            </wp:cNvGraphicFramePr>
+            <a:graphic xmlns:a="http://schemas.openxmlformats.org/drawingml/2006/main">
+              <a:graphicData uri="http://schemas.openxmlformats.org/drawingml/2006/picture">
+                <pic:pic xmlns:pic="http://schemas.openxmlformats.org/drawingml/2006/picture">
+                  <pic:nvPicPr>
+                    <pic:cNvPr id="226214594" name="Picture 1" descr="A white background with black text&#10;&#10;Description automatically generated"/>
+                    <pic:cNvPicPr/>
+                  </pic:nvPicPr>
+                  <pic:blipFill>
+                    <a:blip r:embed="rId47"/>
+                    <a:stretch>
+                      <a:fillRect/>
+                    </a:stretch>
+                  </pic:blipFill>
+                  <pic:spPr>
+                    <a:xfrm>
+                      <a:off x="0" y="0"/>
+                      <a:ext cx="1365542" cy="2944851"/>
+                    </a:xfrm>
+                    <a:prstGeom prst="rect">
+                      <a:avLst/>
+                    </a:prstGeom>
+                  </pic:spPr>
+                </pic:pic>
+              </a:graphicData>
+            </a:graphic>
+          </wp:inline>
+        </w:drawing>
+      </w:r>
+    </w:p>
+    <w:p>
+      <w:pPr>
+        <w:rPr>
+          <w:rFonts w:ascii="Calibri" w:hAnsi="Calibri" w:cs="Calibri"/>
+        </w:rPr>
+      </w:pPr>
+      <w:r>
+        <w:rPr>
+          <w:rFonts w:ascii="Calibri" w:hAnsi="Calibri" w:cs="Calibri"/>
+        </w:rPr>
+        <w:t>The save button can b</w:t>
+      </w:r>
+      <w:r>
+        <w:rPr>
+          <w:rFonts w:ascii="Calibri" w:hAnsi="Calibri" w:cs="Calibri"/>
+        </w:rPr>
+        <w:t xml:space="preserve">e clicked which changes the fields from edit mode back to view mode so that they are no longer editable. The employee can click the settings button at the bottom which navigates them to the settings. They can toggle the notifications on and off however, it does not currently affect anything.  The log out button can be clicked which brings a popup asking if the user is </w:t>
+      </w:r>
+      <w:r>
+        <w:rPr>
+          <w:rFonts w:ascii="Calibri" w:hAnsi="Calibri" w:cs="Calibri"/>
+        </w:rPr>
+        <w:lastRenderedPageBreak/>
+        <w:t xml:space="preserve">sure to log out. If they press no it dismisses the popup, if yes, the user is taken back to the login page. This was not a feature that I had </w:t>
+      </w:r>
       <w:proofErr w:type="spellStart"/>
       <w:r>
         <w:rPr>
           <w:rFonts w:ascii="Calibri" w:hAnsi="Calibri" w:cs="Calibri"/>
+        </w:rPr>
+        <w:t>though</w:t>
+      </w:r>
+      <w:proofErr w:type="spellEnd"/>
+      <w:r>
+        <w:rPr>
+          <w:rFonts w:ascii="Calibri" w:hAnsi="Calibri" w:cs="Calibri"/>
+        </w:rPr>
+        <w:t xml:space="preserve"> of during the design and did not receive from the feedback, however I had a similar concept with the delete employee popup for the admin page. </w:t>
+      </w:r>
+    </w:p>
+    <w:p>
+      <w:pPr>
+        <w:rPr>
+          <w:rFonts w:ascii="Calibri" w:hAnsi="Calibri" w:cs="Calibri"/>
+        </w:rPr>
+      </w:pPr>
+      <w:r>
+        <w:rPr>
+          <w:rFonts w:ascii="Calibri" w:hAnsi="Calibri" w:cs="Calibri"/>
           <w:b/>
           <w:bCs/>
           <w:lang w:val="fr-FR"/>
         </w:rPr>
-        <w:t>Exercise</w:t>
-      </w:r>
-      <w:proofErr w:type="spellEnd"/>
-      <w:r>
-        <w:rPr>
-          <w:rFonts w:ascii="Calibri" w:hAnsi="Calibri" w:cs="Calibri"/>
-          <w:b/>
-          <w:bCs/>
-          <w:lang w:val="fr-FR"/>
-        </w:rPr>
-        <w:t xml:space="preserve"> 6: </w:t>
-      </w:r>
+        <w:drawing>
+          <wp:inline distT="0" distB="0" distL="0" distR="0" wp14:anchorId="04F9277B" wp14:editId="13FBDCA7">
+            <wp:extent cx="1440180" cy="3160205"/>
+            <wp:effectExtent l="0" t="0" r="7620" b="2540"/>
+            <wp:docPr id="1692982253" name="Picture 1" descr="A screenshot of a computer&#10;&#10;Description automatically generated"/>
+            <wp:cNvGraphicFramePr>
+              <a:graphicFrameLocks xmlns:a="http://schemas.openxmlformats.org/drawingml/2006/main" noChangeAspect="1"/>
+            </wp:cNvGraphicFramePr>
+            <a:graphic xmlns:a="http://schemas.openxmlformats.org/drawingml/2006/main">
+              <a:graphicData uri="http://schemas.openxmlformats.org/drawingml/2006/picture">
+                <pic:pic xmlns:pic="http://schemas.openxmlformats.org/drawingml/2006/picture">
+                  <pic:nvPicPr>
+                    <pic:cNvPr id="1692982253" name="Picture 1" descr="A screenshot of a computer&#10;&#10;Description automatically generated"/>
+                    <pic:cNvPicPr/>
+                  </pic:nvPicPr>
+                  <pic:blipFill>
+                    <a:blip r:embed="rId48"/>
+                    <a:stretch>
+                      <a:fillRect/>
+                    </a:stretch>
+                  </pic:blipFill>
+                  <pic:spPr>
+                    <a:xfrm>
+                      <a:off x="0" y="0"/>
+                      <a:ext cx="1457373" cy="3197931"/>
+                    </a:xfrm>
+                    <a:prstGeom prst="rect">
+                      <a:avLst/>
+                    </a:prstGeom>
+                  </pic:spPr>
+                </pic:pic>
+              </a:graphicData>
+            </a:graphic>
+          </wp:inline>
+        </w:drawing>
+      </w:r>
+    </w:p>
+    <w:p>
+      <w:pPr>
+        <w:rPr>
+          <w:rFonts w:ascii="Calibri" w:hAnsi="Calibri" w:cs="Calibri"/>
+        </w:rPr>
+      </w:pPr>
+      <w:r>
+        <w:rPr>
+          <w:rFonts w:ascii="Calibri" w:hAnsi="Calibri" w:cs="Calibri"/>
+        </w:rPr>
+        <w:t xml:space="preserve">There is only the basic functionality so far of navigating between different pages and being able to edit fields to prepare for being able to edit and save the details for an employee. However, at this stage I have created a fully working </w:t>
+      </w:r>
+      <w:r>
+        <w:rPr>
+          <w:rFonts w:ascii="Calibri" w:hAnsi="Calibri" w:cs="Calibri"/>
+        </w:rPr>
+        <w:t xml:space="preserve">basic high-fidelity </w:t>
+      </w:r>
+      <w:r>
+        <w:rPr>
+          <w:rFonts w:ascii="Calibri" w:hAnsi="Calibri" w:cs="Calibri"/>
+        </w:rPr>
+        <w:t>prototype</w:t>
+      </w:r>
+      <w:r>
+        <w:rPr>
+          <w:rFonts w:ascii="Calibri" w:hAnsi="Calibri" w:cs="Calibri"/>
+        </w:rPr>
+        <w:t xml:space="preserve">, </w:t>
+      </w:r>
+      <w:r>
+        <w:rPr>
+          <w:rFonts w:ascii="Calibri" w:hAnsi="Calibri" w:cs="Calibri"/>
+        </w:rPr>
+        <w:t>that is based off the</w:t>
+      </w:r>
+      <w:r>
+        <w:rPr>
+          <w:rFonts w:ascii="Calibri" w:hAnsi="Calibri" w:cs="Calibri"/>
+        </w:rPr>
+        <w:t xml:space="preserve"> user feedback</w:t>
+      </w:r>
+      <w:r>
+        <w:rPr>
+          <w:rFonts w:ascii="Calibri" w:hAnsi="Calibri" w:cs="Calibri"/>
+        </w:rPr>
+        <w:t xml:space="preserve"> designs</w:t>
+      </w:r>
+      <w:r>
+        <w:rPr>
+          <w:rFonts w:ascii="Calibri" w:hAnsi="Calibri" w:cs="Calibri"/>
+        </w:rPr>
+        <w:t xml:space="preserve">, that does the basic functions and is set up ready to implement the database for the employee to create and account, store their details, request a holiday and manage notifications. </w:t>
+      </w:r>
+    </w:p>
+    <w:p>
+      <w:pPr>
+        <w:rPr>
+          <w:rFonts w:ascii="Calibri" w:hAnsi="Calibri" w:cs="Calibri"/>
+        </w:rPr>
+      </w:pPr>
+    </w:p>
+    <w:p>
+      <w:pPr>
+        <w:rPr>
+          <w:rFonts w:ascii="Calibri" w:hAnsi="Calibri" w:cs="Calibri"/>
+        </w:rPr>
+      </w:pPr>
+    </w:p>
+    <w:p>
+      <w:pPr>
+        <w:rPr>
+          <w:rFonts w:ascii="Calibri" w:hAnsi="Calibri" w:cs="Calibri"/>
+        </w:rPr>
+      </w:pPr>
+    </w:p>
+    <w:p>
+      <w:pPr>
+        <w:rPr>
+          <w:rFonts w:ascii="Calibri" w:hAnsi="Calibri" w:cs="Calibri"/>
+        </w:rPr>
+      </w:pPr>
+    </w:p>
+    <w:p>
+      <w:pPr>
+        <w:rPr>
+          <w:rFonts w:ascii="Calibri" w:hAnsi="Calibri" w:cs="Calibri"/>
+        </w:rPr>
+      </w:pPr>
+    </w:p>
+    <w:p>
+      <w:pPr>
+        <w:rPr>
+          <w:rFonts w:ascii="Calibri" w:hAnsi="Calibri" w:cs="Calibri"/>
+        </w:rPr>
+      </w:pPr>
+    </w:p>
+    <w:p>
+      <w:pPr>
+        <w:rPr>
+          <w:rFonts w:ascii="Calibri" w:hAnsi="Calibri" w:cs="Calibri"/>
+        </w:rPr>
+      </w:pPr>
+    </w:p>
+    <w:p>
+      <w:pPr>
+        <w:rPr>
+          <w:rFonts w:ascii="Calibri" w:hAnsi="Calibri" w:cs="Calibri"/>
+        </w:rPr>
+      </w:pPr>
+    </w:p>
+    <w:p>
+      <w:pPr>
+        <w:rPr>
+          <w:rFonts w:ascii="Calibri" w:hAnsi="Calibri" w:cs="Calibri"/>
+        </w:rPr>
+      </w:pPr>
+    </w:p>
+    <w:p>
+      <w:pPr>
+        <w:rPr>
+          <w:rFonts w:ascii="Calibri" w:hAnsi="Calibri" w:cs="Calibri"/>
+        </w:rPr>
+      </w:pPr>
+    </w:p>
+    <w:p>
+      <w:pPr>
+        <w:rPr>
+          <w:rFonts w:ascii="Calibri" w:hAnsi="Calibri" w:cs="Calibri"/>
+        </w:rPr>
+      </w:pPr>
+    </w:p>
+    <w:p>
+      <w:pPr>
+        <w:rPr>
+          <w:rFonts w:ascii="Calibri" w:hAnsi="Calibri" w:cs="Calibri"/>
+        </w:rPr>
+      </w:pPr>
+    </w:p>
+    <w:p>
+      <w:pPr>
+        <w:rPr>
+          <w:rFonts w:ascii="Calibri" w:hAnsi="Calibri" w:cs="Calibri"/>
+        </w:rPr>
+      </w:pPr>
+    </w:p>
+    <w:p>
+      <w:pPr>
+        <w:rPr>
+          <w:rFonts w:ascii="Calibri" w:hAnsi="Calibri" w:cs="Calibri"/>
+        </w:rPr>
+      </w:pPr>
     </w:p>
     <w:sectPr>
       <w:pgSz w:w="11906" w:h="16838"/>

</xml_diff>

<commit_message>
added project to coursework repository
</commit_message>
<xml_diff>
--- a/CW1/Coursework 1.docx
+++ b/CW1/Coursework 1.docx
@@ -3867,6 +3867,18 @@
           <w:lang w:val="fr-FR"/>
         </w:rPr>
       </w:pPr>
+      <w:hyperlink r:id="rId26" w:history="1">
+        <w:r>
+          <w:rPr>
+            <w:rStyle w:val="Hyperlink"/>
+            <w:rFonts w:ascii="Calibri" w:hAnsi="Calibri" w:cs="Calibri"/>
+            <w:b/>
+            <w:bCs/>
+            <w:lang w:val="fr-FR"/>
+          </w:rPr>
+          <w:t>https://forms.gle/5jLhUjuxuVqtGcJg7</w:t>
+        </w:r>
+      </w:hyperlink>
     </w:p>
     <w:p>
       <w:pPr>
@@ -3945,7 +3957,7 @@
                     <pic:cNvPicPr/>
                   </pic:nvPicPr>
                   <pic:blipFill>
-                    <a:blip r:embed="rId26">
+                    <a:blip r:embed="rId27">
                       <a:extLst>
                         <a:ext uri="{28A0092B-C50C-407E-A947-70E740481C1C}">
                           <a14:useLocalDpi xmlns:a14="http://schemas.microsoft.com/office/drawing/2010/main" val="0"/>
@@ -4027,6 +4039,17 @@
           <w:bCs/>
         </w:rPr>
       </w:pPr>
+      <w:hyperlink r:id="rId28" w:history="1">
+        <w:r>
+          <w:rPr>
+            <w:rStyle w:val="Hyperlink"/>
+            <w:rFonts w:ascii="Calibri" w:hAnsi="Calibri" w:cs="Calibri"/>
+            <w:b/>
+            <w:bCs/>
+          </w:rPr>
+          <w:t>https://forms.gle/SdsCqeoErAJrrrBV6</w:t>
+        </w:r>
+      </w:hyperlink>
     </w:p>
     <w:p>
       <w:pPr>
@@ -4052,52 +4075,6 @@
     </w:p>
     <w:p>
       <w:pPr>
-        <w:pStyle w:val="ListParagraph"/>
-        <w:ind w:left="1080"/>
-        <w:rPr>
-          <w:rFonts w:ascii="Calibri" w:hAnsi="Calibri" w:cs="Calibri"/>
-          <w:b/>
-          <w:bCs/>
-        </w:rPr>
-      </w:pPr>
-    </w:p>
-    <w:p>
-      <w:pPr>
-        <w:pStyle w:val="ListParagraph"/>
-        <w:ind w:left="1080"/>
-        <w:rPr>
-          <w:rFonts w:ascii="Calibri" w:hAnsi="Calibri" w:cs="Calibri"/>
-          <w:b/>
-          <w:bCs/>
-        </w:rPr>
-      </w:pPr>
-    </w:p>
-    <w:p>
-      <w:pPr>
-        <w:pStyle w:val="ListParagraph"/>
-        <w:ind w:left="1080"/>
-        <w:rPr>
-          <w:rFonts w:ascii="Calibri" w:hAnsi="Calibri" w:cs="Calibri"/>
-          <w:b/>
-          <w:bCs/>
-        </w:rPr>
-      </w:pPr>
-    </w:p>
-    <w:p>
-      <w:pPr>
-        <w:pStyle w:val="ListParagraph"/>
-        <w:ind w:left="1080"/>
-        <w:rPr>
-          <w:rFonts w:ascii="Calibri" w:hAnsi="Calibri" w:cs="Calibri"/>
-          <w:b/>
-          <w:bCs/>
-        </w:rPr>
-      </w:pPr>
-    </w:p>
-    <w:p>
-      <w:pPr>
-        <w:pStyle w:val="ListParagraph"/>
-        <w:ind w:left="1080"/>
         <w:rPr>
           <w:rFonts w:ascii="Calibri" w:hAnsi="Calibri" w:cs="Calibri"/>
           <w:b/>
@@ -4156,7 +4133,7 @@
                     <pic:cNvPicPr/>
                   </pic:nvPicPr>
                   <pic:blipFill>
-                    <a:blip r:embed="rId27">
+                    <a:blip r:embed="rId29">
                       <a:extLst>
                         <a:ext uri="{28A0092B-C50C-407E-A947-70E740481C1C}">
                           <a14:useLocalDpi xmlns:a14="http://schemas.microsoft.com/office/drawing/2010/main" val="0"/>
@@ -4215,8 +4192,44 @@
     </w:p>
     <w:p>
       <w:pPr>
-        <w:pStyle w:val="ListParagraph"/>
-        <w:ind w:left="1080"/>
+        <w:rPr>
+          <w:rFonts w:ascii="Calibri" w:hAnsi="Calibri" w:cs="Calibri"/>
+          <w:b/>
+          <w:bCs/>
+        </w:rPr>
+      </w:pPr>
+      <w:hyperlink r:id="rId30" w:history="1">
+        <w:r>
+          <w:rPr>
+            <w:rStyle w:val="Hyperlink"/>
+            <w:rFonts w:ascii="Calibri" w:hAnsi="Calibri" w:cs="Calibri"/>
+            <w:b/>
+            <w:bCs/>
+          </w:rPr>
+          <w:t>https://forms.gle/YTQJ38VEP</w:t>
+        </w:r>
+        <w:r>
+          <w:rPr>
+            <w:rStyle w:val="Hyperlink"/>
+            <w:rFonts w:ascii="Calibri" w:hAnsi="Calibri" w:cs="Calibri"/>
+            <w:b/>
+            <w:bCs/>
+          </w:rPr>
+          <w:t>u</w:t>
+        </w:r>
+        <w:r>
+          <w:rPr>
+            <w:rStyle w:val="Hyperlink"/>
+            <w:rFonts w:ascii="Calibri" w:hAnsi="Calibri" w:cs="Calibri"/>
+            <w:b/>
+            <w:bCs/>
+          </w:rPr>
+          <w:t>AH6NLg7</w:t>
+        </w:r>
+      </w:hyperlink>
+    </w:p>
+    <w:p>
+      <w:pPr>
         <w:rPr>
           <w:rFonts w:ascii="Calibri" w:hAnsi="Calibri" w:cs="Calibri"/>
           <w:b/>
@@ -4501,7 +4514,6 @@
           <w:rFonts w:ascii="Calibri" w:hAnsi="Calibri" w:cs="Calibri"/>
           <w:u w:val="single"/>
         </w:rPr>
-        <w:lastRenderedPageBreak/>
         <w:t xml:space="preserve">Participant </w:t>
       </w:r>
       <w:r>
@@ -4874,6 +4886,7 @@
           <w:b/>
           <w:bCs/>
         </w:rPr>
+        <w:lastRenderedPageBreak/>
         <w:t xml:space="preserve">Conclusion </w:t>
       </w:r>
     </w:p>
@@ -4887,7 +4900,6 @@
         <w:rPr>
           <w:rFonts w:ascii="Calibri" w:hAnsi="Calibri" w:cs="Calibri"/>
         </w:rPr>
-        <w:lastRenderedPageBreak/>
         <w:t xml:space="preserve">The formative usability evaluation </w:t>
       </w:r>
       <w:r>
@@ -5181,7 +5193,7 @@
                     <pic:cNvPicPr/>
                   </pic:nvPicPr>
                   <pic:blipFill>
-                    <a:blip r:embed="rId28"/>
+                    <a:blip r:embed="rId31"/>
                     <a:stretch>
                       <a:fillRect/>
                     </a:stretch>
@@ -5254,7 +5266,7 @@
                     <pic:cNvPicPr/>
                   </pic:nvPicPr>
                   <pic:blipFill>
-                    <a:blip r:embed="rId29"/>
+                    <a:blip r:embed="rId32"/>
                     <a:stretch>
                       <a:fillRect/>
                     </a:stretch>
@@ -5354,7 +5366,7 @@
                     <pic:cNvPicPr/>
                   </pic:nvPicPr>
                   <pic:blipFill>
-                    <a:blip r:embed="rId30"/>
+                    <a:blip r:embed="rId33"/>
                     <a:stretch>
                       <a:fillRect/>
                     </a:stretch>
@@ -5448,7 +5460,7 @@
                     <pic:cNvPicPr/>
                   </pic:nvPicPr>
                   <pic:blipFill>
-                    <a:blip r:embed="rId31"/>
+                    <a:blip r:embed="rId34"/>
                     <a:stretch>
                       <a:fillRect/>
                     </a:stretch>
@@ -5519,7 +5531,7 @@
                     <pic:cNvPicPr/>
                   </pic:nvPicPr>
                   <pic:blipFill>
-                    <a:blip r:embed="rId32"/>
+                    <a:blip r:embed="rId35"/>
                     <a:stretch>
                       <a:fillRect/>
                     </a:stretch>
@@ -5619,7 +5631,7 @@
                     <pic:cNvPicPr/>
                   </pic:nvPicPr>
                   <pic:blipFill>
-                    <a:blip r:embed="rId33"/>
+                    <a:blip r:embed="rId36"/>
                     <a:stretch>
                       <a:fillRect/>
                     </a:stretch>
@@ -5715,7 +5727,7 @@
                     <pic:cNvPicPr/>
                   </pic:nvPicPr>
                   <pic:blipFill>
-                    <a:blip r:embed="rId34"/>
+                    <a:blip r:embed="rId37"/>
                     <a:stretch>
                       <a:fillRect/>
                     </a:stretch>
@@ -5821,7 +5833,7 @@
                     <pic:cNvPicPr/>
                   </pic:nvPicPr>
                   <pic:blipFill>
-                    <a:blip r:embed="rId35">
+                    <a:blip r:embed="rId38">
                       <a:extLst>
                         <a:ext uri="{28A0092B-C50C-407E-A947-70E740481C1C}">
                           <a14:useLocalDpi xmlns:a14="http://schemas.microsoft.com/office/drawing/2010/main" val="0"/>
@@ -5906,7 +5918,7 @@
                     <pic:cNvPicPr/>
                   </pic:nvPicPr>
                   <pic:blipFill>
-                    <a:blip r:embed="rId36">
+                    <a:blip r:embed="rId39">
                       <a:extLst>
                         <a:ext uri="{28A0092B-C50C-407E-A947-70E740481C1C}">
                           <a14:useLocalDpi xmlns:a14="http://schemas.microsoft.com/office/drawing/2010/main" val="0"/>
@@ -6032,7 +6044,7 @@
                     <pic:cNvPicPr/>
                   </pic:nvPicPr>
                   <pic:blipFill>
-                    <a:blip r:embed="rId37">
+                    <a:blip r:embed="rId40">
                       <a:extLst>
                         <a:ext uri="{28A0092B-C50C-407E-A947-70E740481C1C}">
                           <a14:useLocalDpi xmlns:a14="http://schemas.microsoft.com/office/drawing/2010/main" val="0"/>
@@ -6126,7 +6138,7 @@
                     <pic:cNvPicPr/>
                   </pic:nvPicPr>
                   <pic:blipFill>
-                    <a:blip r:embed="rId38">
+                    <a:blip r:embed="rId41">
                       <a:extLst>
                         <a:ext uri="{28A0092B-C50C-407E-A947-70E740481C1C}">
                           <a14:useLocalDpi xmlns:a14="http://schemas.microsoft.com/office/drawing/2010/main" val="0"/>
@@ -6172,7 +6184,6 @@
           <w:rFonts w:ascii="Calibri" w:hAnsi="Calibri" w:cs="Calibri"/>
           <w:b/>
           <w:bCs/>
-          <w:lang w:val="fr-FR"/>
         </w:rPr>
       </w:pPr>
     </w:p>
@@ -6239,7 +6250,7 @@
           <w:u w:val="single"/>
           <w:lang w:val="fr-FR"/>
         </w:rPr>
-        <w:t xml:space="preserve">High fidelity Prototype </w:t>
+        <w:t xml:space="preserve">High </w:t>
       </w:r>
       <w:proofErr w:type="spellStart"/>
       <w:r>
@@ -6248,6 +6259,24 @@
           <w:u w:val="single"/>
           <w:lang w:val="fr-FR"/>
         </w:rPr>
+        <w:t>fidelity</w:t>
+      </w:r>
+      <w:proofErr w:type="spellEnd"/>
+      <w:r>
+        <w:rPr>
+          <w:rFonts w:ascii="Calibri" w:hAnsi="Calibri" w:cs="Calibri"/>
+          <w:u w:val="single"/>
+          <w:lang w:val="fr-FR"/>
+        </w:rPr>
+        <w:t xml:space="preserve"> Prototype </w:t>
+      </w:r>
+      <w:proofErr w:type="spellStart"/>
+      <w:r>
+        <w:rPr>
+          <w:rFonts w:ascii="Calibri" w:hAnsi="Calibri" w:cs="Calibri"/>
+          <w:u w:val="single"/>
+          <w:lang w:val="fr-FR"/>
+        </w:rPr>
         <w:t>Screenshots</w:t>
       </w:r>
       <w:proofErr w:type="spellEnd"/>
@@ -6283,6 +6312,7 @@
           <w:rFonts w:ascii="Calibri" w:hAnsi="Calibri" w:cs="Calibri"/>
           <w:b/>
           <w:bCs/>
+          <w:noProof/>
           <w:lang w:val="fr-FR"/>
         </w:rPr>
         <w:drawing>
@@ -6301,7 +6331,7 @@
                     <pic:cNvPicPr/>
                   </pic:nvPicPr>
                   <pic:blipFill>
-                    <a:blip r:embed="rId39"/>
+                    <a:blip r:embed="rId42"/>
                     <a:stretch>
                       <a:fillRect/>
                     </a:stretch>
@@ -6326,6 +6356,7 @@
           <w:rFonts w:ascii="Calibri" w:hAnsi="Calibri" w:cs="Calibri"/>
           <w:b/>
           <w:bCs/>
+          <w:noProof/>
           <w:lang w:val="fr-FR"/>
         </w:rPr>
         <w:drawing>
@@ -6344,7 +6375,7 @@
                     <pic:cNvPicPr/>
                   </pic:nvPicPr>
                   <pic:blipFill>
-                    <a:blip r:embed="rId40"/>
+                    <a:blip r:embed="rId43"/>
                     <a:stretch>
                       <a:fillRect/>
                     </a:stretch>
@@ -6369,6 +6400,7 @@
           <w:rFonts w:ascii="Calibri" w:hAnsi="Calibri" w:cs="Calibri"/>
           <w:b/>
           <w:bCs/>
+          <w:noProof/>
           <w:lang w:val="fr-FR"/>
         </w:rPr>
         <w:drawing>
@@ -6387,7 +6419,7 @@
                     <pic:cNvPicPr/>
                   </pic:nvPicPr>
                   <pic:blipFill>
-                    <a:blip r:embed="rId41"/>
+                    <a:blip r:embed="rId44"/>
                     <a:stretch>
                       <a:fillRect/>
                     </a:stretch>
@@ -6441,6 +6473,7 @@
           <w:rFonts w:ascii="Calibri" w:hAnsi="Calibri" w:cs="Calibri"/>
           <w:b/>
           <w:bCs/>
+          <w:noProof/>
           <w:lang w:val="fr-FR"/>
         </w:rPr>
         <w:lastRenderedPageBreak/>
@@ -6460,7 +6493,7 @@
                     <pic:cNvPicPr/>
                   </pic:nvPicPr>
                   <pic:blipFill>
-                    <a:blip r:embed="rId42"/>
+                    <a:blip r:embed="rId45"/>
                     <a:stretch>
                       <a:fillRect/>
                     </a:stretch>
@@ -6485,6 +6518,7 @@
           <w:rFonts w:ascii="Calibri" w:hAnsi="Calibri" w:cs="Calibri"/>
           <w:b/>
           <w:bCs/>
+          <w:noProof/>
           <w:lang w:val="fr-FR"/>
         </w:rPr>
         <w:drawing>
@@ -6503,7 +6537,7 @@
                     <pic:cNvPicPr/>
                   </pic:nvPicPr>
                   <pic:blipFill>
-                    <a:blip r:embed="rId43"/>
+                    <a:blip r:embed="rId46"/>
                     <a:stretch>
                       <a:fillRect/>
                     </a:stretch>
@@ -6528,6 +6562,7 @@
           <w:rFonts w:ascii="Calibri" w:hAnsi="Calibri" w:cs="Calibri"/>
           <w:b/>
           <w:bCs/>
+          <w:noProof/>
           <w:lang w:val="fr-FR"/>
         </w:rPr>
         <w:drawing>
@@ -6546,7 +6581,7 @@
                     <pic:cNvPicPr/>
                   </pic:nvPicPr>
                   <pic:blipFill>
-                    <a:blip r:embed="rId44"/>
+                    <a:blip r:embed="rId47"/>
                     <a:stretch>
                       <a:fillRect/>
                     </a:stretch>
@@ -6606,6 +6641,7 @@
           <w:rFonts w:ascii="Calibri" w:hAnsi="Calibri" w:cs="Calibri"/>
           <w:b/>
           <w:bCs/>
+          <w:noProof/>
           <w:lang w:val="fr-FR"/>
         </w:rPr>
         <w:drawing>
@@ -6624,7 +6660,7 @@
                     <pic:cNvPicPr/>
                   </pic:nvPicPr>
                   <pic:blipFill>
-                    <a:blip r:embed="rId45"/>
+                    <a:blip r:embed="rId48"/>
                     <a:stretch>
                       <a:fillRect/>
                     </a:stretch>
@@ -6649,6 +6685,7 @@
           <w:rFonts w:ascii="Calibri" w:hAnsi="Calibri" w:cs="Calibri"/>
           <w:b/>
           <w:bCs/>
+          <w:noProof/>
           <w:lang w:val="fr-FR"/>
         </w:rPr>
         <w:drawing>
@@ -6667,7 +6704,7 @@
                     <pic:cNvPicPr/>
                   </pic:nvPicPr>
                   <pic:blipFill>
-                    <a:blip r:embed="rId46"/>
+                    <a:blip r:embed="rId49"/>
                     <a:stretch>
                       <a:fillRect/>
                     </a:stretch>
@@ -6692,6 +6729,7 @@
           <w:rFonts w:ascii="Calibri" w:hAnsi="Calibri" w:cs="Calibri"/>
           <w:b/>
           <w:bCs/>
+          <w:noProof/>
           <w:lang w:val="fr-FR"/>
         </w:rPr>
         <w:drawing>
@@ -6710,7 +6748,7 @@
                     <pic:cNvPicPr/>
                   </pic:nvPicPr>
                   <pic:blipFill>
-                    <a:blip r:embed="rId47"/>
+                    <a:blip r:embed="rId50"/>
                     <a:stretch>
                       <a:fillRect/>
                     </a:stretch>
@@ -6782,6 +6820,7 @@
           <w:rFonts w:ascii="Calibri" w:hAnsi="Calibri" w:cs="Calibri"/>
           <w:b/>
           <w:bCs/>
+          <w:noProof/>
           <w:lang w:val="fr-FR"/>
         </w:rPr>
         <w:drawing>
@@ -6800,7 +6839,7 @@
                     <pic:cNvPicPr/>
                   </pic:nvPicPr>
                   <pic:blipFill>
-                    <a:blip r:embed="rId48"/>
+                    <a:blip r:embed="rId51"/>
                     <a:stretch>
                       <a:fillRect/>
                     </a:stretch>
@@ -10734,6 +10773,41 @@
       </w:tblBorders>
     </w:tblPr>
   </w:style>
+  <w:style w:type="character" w:styleId="Hyperlink">
+    <w:name w:val="Hyperlink"/>
+    <w:basedOn w:val="DefaultParagraphFont"/>
+    <w:uiPriority w:val="99"/>
+    <w:unhideWhenUsed/>
+    <w:rsid w:val="009A5204"/>
+    <w:rPr>
+      <w:color w:val="467886" w:themeColor="hyperlink"/>
+      <w:u w:val="single"/>
+    </w:rPr>
+  </w:style>
+  <w:style w:type="character" w:styleId="UnresolvedMention">
+    <w:name w:val="Unresolved Mention"/>
+    <w:basedOn w:val="DefaultParagraphFont"/>
+    <w:uiPriority w:val="99"/>
+    <w:semiHidden/>
+    <w:unhideWhenUsed/>
+    <w:rsid w:val="009A5204"/>
+    <w:rPr>
+      <w:color w:val="605E5C"/>
+      <w:shd w:val="clear" w:color="auto" w:fill="E1DFDD"/>
+    </w:rPr>
+  </w:style>
+  <w:style w:type="character" w:styleId="FollowedHyperlink">
+    <w:name w:val="FollowedHyperlink"/>
+    <w:basedOn w:val="DefaultParagraphFont"/>
+    <w:uiPriority w:val="99"/>
+    <w:semiHidden/>
+    <w:unhideWhenUsed/>
+    <w:rsid w:val="009A5204"/>
+    <w:rPr>
+      <w:color w:val="96607D" w:themeColor="followedHyperlink"/>
+      <w:u w:val="single"/>
+    </w:rPr>
+  </w:style>
 </w:styles>
 </file>
 

</xml_diff>